<commit_message>
Update DYMO Connect MAC Install User Guide.docx
updated user guide.
</commit_message>
<xml_diff>
--- a/DYMO Connect Mac/DYMO Connect MAC Install User Guide.docx
+++ b/DYMO Connect Mac/DYMO Connect MAC Install User Guide.docx
@@ -29,7 +29,15 @@
         </w:numPr>
       </w:pPr>
       <w:r>
-        <w:t>Execute the downloaded package DYMOConnect_Signed.pkg.</w:t>
+        <w:t xml:space="preserve">Execute the downloaded package </w:t>
+      </w:r>
+      <w:proofErr w:type="spellStart"/>
+      <w:r>
+        <w:t>DYMOConnect_Signed.pkg</w:t>
+      </w:r>
+      <w:proofErr w:type="spellEnd"/>
+      <w:r>
+        <w:t>.</w:t>
       </w:r>
     </w:p>
     <w:p>
@@ -210,6 +218,31 @@
     <w:p>
       <w:pPr>
         <w:pStyle w:val="ListParagraph"/>
+        <w:rPr>
+          <w:b/>
+          <w:bCs/>
+        </w:rPr>
+      </w:pPr>
+      <w:r>
+        <w:rPr>
+          <w:b/>
+          <w:bCs/>
+        </w:rPr>
+        <w:t>*** Please have a time for Terminal app take 30 ~ 60 seconds to pop up for you. ***</w:t>
+      </w:r>
+    </w:p>
+    <w:p>
+      <w:pPr>
+        <w:pStyle w:val="ListParagraph"/>
+        <w:rPr>
+          <w:b/>
+          <w:bCs/>
+        </w:rPr>
+      </w:pPr>
+    </w:p>
+    <w:p>
+      <w:pPr>
+        <w:pStyle w:val="ListParagraph"/>
       </w:pPr>
       <w:r>
         <w:rPr>
@@ -268,21 +301,6 @@
     <w:p>
       <w:pPr>
         <w:pStyle w:val="ListParagraph"/>
-      </w:pPr>
-    </w:p>
-    <w:p>
-      <w:pPr>
-        <w:pStyle w:val="ListParagraph"/>
-      </w:pPr>
-    </w:p>
-    <w:p>
-      <w:pPr>
-        <w:pStyle w:val="ListParagraph"/>
-      </w:pPr>
-    </w:p>
-    <w:p>
-      <w:pPr>
-        <w:pStyle w:val="ListParagraph"/>
         <w:numPr>
           <w:ilvl w:val="0"/>
           <w:numId w:val="3"/>
@@ -552,7 +570,15 @@
         </w:drawing>
       </w:r>
       <w:r>
-        <w:t>, menu will pops up and click “Diagnose” from the popup menu.</w:t>
+        <w:t xml:space="preserve">, menu will </w:t>
+      </w:r>
+      <w:proofErr w:type="gramStart"/>
+      <w:r>
+        <w:t>pops</w:t>
+      </w:r>
+      <w:proofErr w:type="gramEnd"/>
+      <w:r>
+        <w:t xml:space="preserve"> up and click “Diagnose” from the popup menu.</w:t>
       </w:r>
     </w:p>
     <w:p>
@@ -627,7 +653,15 @@
         </w:numPr>
       </w:pPr>
       <w:r>
-        <w:t>If you could see the below screen, then Mac Web Api service installed successfully.</w:t>
+        <w:t xml:space="preserve">If you could see the below screen, then Mac Web </w:t>
+      </w:r>
+      <w:proofErr w:type="spellStart"/>
+      <w:r>
+        <w:t>Api</w:t>
+      </w:r>
+      <w:proofErr w:type="spellEnd"/>
+      <w:r>
+        <w:t xml:space="preserve"> service installed successfully.</w:t>
       </w:r>
     </w:p>
     <w:p>
@@ -889,7 +923,15 @@
     <w:p>
       <w:r>
         <w:lastRenderedPageBreak/>
-        <w:t>10. Select DYMO.WebApi.Mac.Host.app to add to your Login Items</w:t>
+        <w:t xml:space="preserve">10. Select </w:t>
+      </w:r>
+      <w:proofErr w:type="spellStart"/>
+      <w:r>
+        <w:t>DYMO.WebApi.Mac.Host.app</w:t>
+      </w:r>
+      <w:proofErr w:type="spellEnd"/>
+      <w:r>
+        <w:t xml:space="preserve"> to add to your Login Items</w:t>
       </w:r>
       <w:r>
         <w:rPr>
@@ -948,7 +990,17 @@
     <w:p/>
     <w:p>
       <w:r>
-        <w:t>11. If you found DYMO.WebApi.Mac.Host app exists in Login Items, the service will run automatically on login.</w:t>
+        <w:t xml:space="preserve">11. If you found </w:t>
+      </w:r>
+      <w:proofErr w:type="spellStart"/>
+      <w:proofErr w:type="gramStart"/>
+      <w:r>
+        <w:t>DYMO.WebApi.Mac.Host</w:t>
+      </w:r>
+      <w:proofErr w:type="spellEnd"/>
+      <w:proofErr w:type="gramEnd"/>
+      <w:r>
+        <w:t xml:space="preserve"> app exists in Login Items, the service will run automatically on login.</w:t>
       </w:r>
     </w:p>
     <w:p>

</xml_diff>